<commit_message>
docxbuilder: Added tables support for documents
</commit_message>
<xml_diff>
--- a/libraries/docxbuilder/test-res/example.docx
+++ b/libraries/docxbuilder/test-res/example.docx
@@ -165,6 +165,113 @@
         </w:rPr>
         <w:t xml:space="preserve"> machine</w:t>
       </w:r>
+    </w:p>
+    <w:tbl>
+      <w:tblPr>
+        <w:tblStyle w:val="Tablaconcuadrcula"/>
+        <w:tblW w:w="0" w:type="auto"/>
+        <w:tblLook w:val="04A0" w:firstRow="1" w:lastRow="0" w:firstColumn="1" w:lastColumn="0" w:noHBand="0" w:noVBand="1"/>
+        <w:tblCaption w:val="tabla1"/>
+      </w:tblPr>
+      <w:tblGrid>
+        <w:gridCol w:w="4247"/>
+        <w:gridCol w:w="4247"/>
+      </w:tblGrid>
+      <w:tr>
+        <w:tc>
+          <w:tcPr>
+            <w:tcW w:w="4247" w:type="dxa"/>
+          </w:tcPr>
+          <w:p>
+            <w:pPr>
+              <w:rPr>
+                <w:lang w:val="en-US"/>
+              </w:rPr>
+            </w:pPr>
+            <w:r>
+              <w:rPr>
+                <w:lang w:val="en-US"/>
+              </w:rPr>
+              <w:fldChar w:fldCharType="begin"/>
+            </w:r>
+            <w:r>
+              <w:rPr>
+                <w:lang w:val="en-US"/>
+              </w:rPr>
+              <w:instrText xml:space="preserve"> MERGEFIELD campo1 \* MERGEFORMAT </w:instrText>
+            </w:r>
+            <w:r>
+              <w:rPr>
+                <w:lang w:val="en-US"/>
+              </w:rPr>
+              <w:fldChar w:fldCharType="separate"/>
+            </w:r>
+            <w:r>
+              <w:rPr>
+                <w:noProof/>
+                <w:lang w:val="en-US"/>
+              </w:rPr>
+              <w:t>«campo1»</w:t>
+            </w:r>
+            <w:r>
+              <w:rPr>
+                <w:lang w:val="en-US"/>
+              </w:rPr>
+              <w:fldChar w:fldCharType="end"/>
+            </w:r>
+          </w:p>
+        </w:tc>
+        <w:tc>
+          <w:tcPr>
+            <w:tcW w:w="4247" w:type="dxa"/>
+          </w:tcPr>
+          <w:p>
+            <w:pPr>
+              <w:rPr>
+                <w:lang w:val="en-US"/>
+              </w:rPr>
+            </w:pPr>
+            <w:r>
+              <w:rPr>
+                <w:lang w:val="en-US"/>
+              </w:rPr>
+              <w:fldChar w:fldCharType="begin"/>
+            </w:r>
+            <w:r>
+              <w:rPr>
+                <w:lang w:val="en-US"/>
+              </w:rPr>
+              <w:instrText xml:space="preserve"> MERGEFIELD campo2 \* MERGEFORMAT </w:instrText>
+            </w:r>
+            <w:r>
+              <w:rPr>
+                <w:lang w:val="en-US"/>
+              </w:rPr>
+              <w:fldChar w:fldCharType="separate"/>
+            </w:r>
+            <w:r>
+              <w:rPr>
+                <w:noProof/>
+                <w:lang w:val="en-US"/>
+              </w:rPr>
+              <w:t>«campo2»</w:t>
+            </w:r>
+            <w:r>
+              <w:rPr>
+                <w:lang w:val="en-US"/>
+              </w:rPr>
+              <w:fldChar w:fldCharType="end"/>
+            </w:r>
+          </w:p>
+        </w:tc>
+      </w:tr>
+    </w:tbl>
+    <w:p>
+      <w:pPr>
+        <w:rPr>
+          <w:lang w:val="en-US"/>
+        </w:rPr>
+      </w:pPr>
     </w:p>
     <w:sectPr>
       <w:pgSz w:w="11906" w:h="16838"/>
@@ -602,6 +709,25 @@
     <w:semiHidden/>
     <w:unhideWhenUsed/>
   </w:style>
+  <w:style w:type="table" w:styleId="Tablaconcuadrcula">
+    <w:name w:val="Table Grid"/>
+    <w:basedOn w:val="Tablanormal"/>
+    <w:uiPriority w:val="39"/>
+    <w:rsid w:val="00970E5C"/>
+    <w:pPr>
+      <w:spacing w:after="0" w:line="240" w:lineRule="auto"/>
+    </w:pPr>
+    <w:tblPr>
+      <w:tblBorders>
+        <w:top w:val="single" w:sz="4" w:space="0" w:color="auto"/>
+        <w:left w:val="single" w:sz="4" w:space="0" w:color="auto"/>
+        <w:bottom w:val="single" w:sz="4" w:space="0" w:color="auto"/>
+        <w:right w:val="single" w:sz="4" w:space="0" w:color="auto"/>
+        <w:insideH w:val="single" w:sz="4" w:space="0" w:color="auto"/>
+        <w:insideV w:val="single" w:sz="4" w:space="0" w:color="auto"/>
+      </w:tblBorders>
+    </w:tblPr>
+  </w:style>
 </w:styles>
 </file>
 

</xml_diff>